<commit_message>
fix(docx): format tables to prevent unwanted line breaks and add appendix docx generation
</commit_message>
<xml_diff>
--- a/multimedia_appendix.docx
+++ b/multimedia_appendix.docx
@@ -2,6 +2,56 @@
 <file path=word/document.xml><?xml version="1.0" encoding="utf-8"?>
 <w:document xmlns:w="http://schemas.openxmlformats.org/wordprocessingml/2006/main" xmlns:m="http://schemas.openxmlformats.org/officeDocument/2006/math" xmlns:r="http://schemas.openxmlformats.org/officeDocument/2006/relationships" xmlns:o="urn:schemas-microsoft-com:office:office" xmlns:v="urn:schemas-microsoft-com:vml" xmlns:w10="urn:schemas-microsoft-com:office:word" xmlns:a="http://schemas.openxmlformats.org/drawingml/2006/main" xmlns:pic="http://schemas.openxmlformats.org/drawingml/2006/picture" xmlns:wp="http://schemas.openxmlformats.org/drawingml/2006/wordprocessingDrawing">
   <w:body>
+    <w:p>
+      <w:pPr>
+        <w:pStyle w:val="Title"/>
+      </w:pPr>
+      <w:r>
+        <w:t xml:space="preserve">Multimedia Appendix</w:t>
+      </w:r>
+    </w:p>
+    <w:p>
+      <w:pPr>
+        <w:pStyle w:val="Author"/>
+      </w:pPr>
+      <w:r>
+        <w:t xml:space="preserve">Samuel T Harrold, Yuimedi</w:t>
+      </w:r>
+    </w:p>
+    <w:p>
+      <w:pPr>
+        <w:pStyle w:val="Date"/>
+      </w:pPr>
+      <w:r>
+        <w:t xml:space="preserve">January 2026</w:t>
+      </w:r>
+    </w:p>
+    <w:sdt>
+      <w:sdtPr>
+        <w:docPartObj>
+          <w:docPartGallery w:val="Table of Contents"/>
+          <w:docPartUnique/>
+        </w:docPartObj>
+      </w:sdtPr>
+      <w:sdtContent>
+        <w:p>
+          <w:pPr>
+            <w:pStyle w:val="TOCHeading"/>
+          </w:pPr>
+          <w:r>
+            <w:t xml:space="preserve">Table of Contents</w:t>
+          </w:r>
+        </w:p>
+        <w:p>
+          <w:r>
+            <w:fldChar w:fldCharType="begin" w:dirty="true"/>
+            <w:instrText xml:space="preserve">TOC \o "1-3" \h \z \u</w:instrText>
+            <w:fldChar w:fldCharType="separate"/>
+            <w:fldChar w:fldCharType="end"/>
+          </w:r>
+        </w:p>
+      </w:sdtContent>
+    </w:sdt>
     <w:bookmarkStart w:id="14" w:name="multimedia-appendix-1"/>
     <w:p>
       <w:pPr>
@@ -11,7 +61,7 @@
         <w:t xml:space="preserve">Multimedia Appendix 1</w:t>
       </w:r>
     </w:p>
-    <w:bookmarkStart w:id="9" w:name="Xc0b46f26ddee263e3e15b52bea2dd77c961b283"/>
+    <w:bookmarkStart w:id="9" w:name="X90f75ebb40d73f3e0fb31374ab2e38ebaf83b91"/>
     <w:p>
       <w:pPr>
         <w:pStyle w:val="Heading2"/>
@@ -19,25 +69,19 @@
       <w:r>
         <w:t xml:space="preserve">Appendix A: HIMSS Analytics Maturity Assessment Model (AMAM) Stages</w:t>
       </w:r>
-      <w:r>
-        <w:t xml:space="preserve"> </w:t>
-      </w:r>
-      <w:r>
-        <w:t xml:space="preserve">[@himss2024]</w:t>
-      </w:r>
     </w:p>
     <w:tbl>
       <w:tblPr>
         <w:tblStyle w:val="Table"/>
-        <w:tblW w:type="pct" w:w="5000"/>
+        <w:tblW w:type="pct" w:w="4933"/>
         <w:tblLayout w:type="fixed"/>
         <w:tblLook w:firstRow="1" w:lastRow="0" w:firstColumn="0" w:lastColumn="0" w:noHBand="0" w:noVBand="0" w:val="0020"/>
       </w:tblPr>
       <w:tblGrid>
-        <w:gridCol w:w="1260"/>
-        <w:gridCol w:w="1080"/>
-        <w:gridCol w:w="2340"/>
-        <w:gridCol w:w="3240"/>
+        <w:gridCol w:w="531"/>
+        <w:gridCol w:w="1647"/>
+        <w:gridCol w:w="2870"/>
+        <w:gridCol w:w="2764"/>
       </w:tblGrid>
       <w:tr>
         <w:trPr>
@@ -1991,6 +2035,21 @@
           <w:b/>
           <w:bCs/>
         </w:rPr>
+        <w:t xml:space="preserve">Rationale</w:t>
+      </w:r>
+      <w:r>
+        <w:t xml:space="preserve">: Aligned with CMS Hospital Readmissions Reduction Program (HRRP) requirements, demonstrating aggregation capabilities for organizational quality reporting by specifically tracking 30-day readmission rates for heart failure populations.</w:t>
+      </w:r>
+    </w:p>
+    <w:p>
+      <w:pPr>
+        <w:pStyle w:val="BodyText"/>
+      </w:pPr>
+      <w:r>
+        <w:rPr>
+          <w:b/>
+          <w:bCs/>
+        </w:rPr>
         <w:t xml:space="preserve">Generated SQL</w:t>
       </w:r>
       <w:r>

</xml_diff>

<commit_message>
fix(docx): widen table columns to prevent wrapping
</commit_message>
<xml_diff>
--- a/multimedia_appendix.docx
+++ b/multimedia_appendix.docx
@@ -73,15 +73,15 @@
     <w:tbl>
       <w:tblPr>
         <w:tblStyle w:val="Table"/>
-        <w:tblW w:type="pct" w:w="4933"/>
+        <w:tblW w:type="pct" w:w="4946"/>
         <w:tblLayout w:type="fixed"/>
         <w:tblLook w:firstRow="1" w:lastRow="0" w:firstColumn="0" w:lastColumn="0" w:noHBand="0" w:noVBand="0" w:val="0020"/>
       </w:tblPr>
       <w:tblGrid>
-        <w:gridCol w:w="531"/>
-        <w:gridCol w:w="1647"/>
-        <w:gridCol w:w="2870"/>
-        <w:gridCol w:w="2764"/>
+        <w:gridCol w:w="428"/>
+        <w:gridCol w:w="1327"/>
+        <w:gridCol w:w="3039"/>
+        <w:gridCol w:w="3039"/>
       </w:tblGrid>
       <w:tr>
         <w:trPr>

</xml_diff>

<commit_message>
fix(docx): significantly widen Table 2 and Table 3 columns
</commit_message>
<xml_diff>
--- a/multimedia_appendix.docx
+++ b/multimedia_appendix.docx
@@ -73,15 +73,15 @@
     <w:tbl>
       <w:tblPr>
         <w:tblStyle w:val="Table"/>
-        <w:tblW w:type="pct" w:w="4946"/>
+        <w:tblW w:type="pct" w:w="4951"/>
         <w:tblLayout w:type="fixed"/>
         <w:tblLook w:firstRow="1" w:lastRow="0" w:firstColumn="0" w:lastColumn="0" w:noHBand="0" w:noVBand="0" w:val="0020"/>
       </w:tblPr>
       <w:tblGrid>
-        <w:gridCol w:w="428"/>
-        <w:gridCol w:w="1327"/>
-        <w:gridCol w:w="3039"/>
-        <w:gridCol w:w="3039"/>
+        <w:gridCol w:w="1092"/>
+        <w:gridCol w:w="1209"/>
+        <w:gridCol w:w="2770"/>
+        <w:gridCol w:w="2770"/>
       </w:tblGrid>
       <w:tr>
         <w:trPr>

</xml_diff>

<commit_message>
fix(paper): convert tables to pipe format, bold abstract headers, and rebuild artifacts
</commit_message>
<xml_diff>
--- a/multimedia_appendix.docx
+++ b/multimedia_appendix.docx
@@ -73,15 +73,15 @@
     <w:tbl>
       <w:tblPr>
         <w:tblStyle w:val="Table"/>
-        <w:tblW w:type="pct" w:w="4951"/>
+        <w:tblW w:type="pct" w:w="5000"/>
         <w:tblLayout w:type="fixed"/>
         <w:tblLook w:firstRow="1" w:lastRow="0" w:firstColumn="0" w:lastColumn="0" w:noHBand="0" w:noVBand="0" w:val="0020"/>
       </w:tblPr>
       <w:tblGrid>
-        <w:gridCol w:w="1092"/>
-        <w:gridCol w:w="1209"/>
-        <w:gridCol w:w="2770"/>
-        <w:gridCol w:w="2770"/>
+        <w:gridCol w:w="1980"/>
+        <w:gridCol w:w="1980"/>
+        <w:gridCol w:w="1980"/>
+        <w:gridCol w:w="1980"/>
       </w:tblGrid>
       <w:tr>
         <w:trPr>
@@ -92,6 +92,7 @@
           <w:p>
             <w:pPr>
               <w:pStyle w:val="Compact"/>
+              <w:jc w:val="left"/>
             </w:pPr>
             <w:r>
               <w:t xml:space="preserve">Stage</w:t>
@@ -103,6 +104,7 @@
           <w:p>
             <w:pPr>
               <w:pStyle w:val="Compact"/>
+              <w:jc w:val="left"/>
             </w:pPr>
             <w:r>
               <w:t xml:space="preserve">Name</w:t>
@@ -114,6 +116,7 @@
           <w:p>
             <w:pPr>
               <w:pStyle w:val="Compact"/>
+              <w:jc w:val="left"/>
             </w:pPr>
             <w:r>
               <w:t xml:space="preserve">Description</w:t>
@@ -125,6 +128,7 @@
           <w:p>
             <w:pPr>
               <w:pStyle w:val="Compact"/>
+              <w:jc w:val="left"/>
             </w:pPr>
             <w:r>
               <w:t xml:space="preserve">Key Capabilities</w:t>
@@ -138,6 +142,7 @@
           <w:p>
             <w:pPr>
               <w:pStyle w:val="Compact"/>
+              <w:jc w:val="left"/>
             </w:pPr>
             <w:r>
               <w:t xml:space="preserve">Stage 0</w:t>
@@ -149,6 +154,7 @@
           <w:p>
             <w:pPr>
               <w:pStyle w:val="Compact"/>
+              <w:jc w:val="left"/>
             </w:pPr>
             <w:r>
               <w:t xml:space="preserve">Data Collection</w:t>
@@ -160,6 +166,7 @@
           <w:p>
             <w:pPr>
               <w:pStyle w:val="Compact"/>
+              <w:jc w:val="left"/>
             </w:pPr>
             <w:r>
               <w:t xml:space="preserve">Basic data capture without integration</w:t>
@@ -171,6 +178,7 @@
           <w:p>
             <w:pPr>
               <w:pStyle w:val="Compact"/>
+              <w:jc w:val="left"/>
             </w:pPr>
             <w:r>
               <w:t xml:space="preserve">Manual data entry, paper records</w:t>
@@ -184,6 +192,7 @@
           <w:p>
             <w:pPr>
               <w:pStyle w:val="Compact"/>
+              <w:jc w:val="left"/>
             </w:pPr>
             <w:r>
               <w:t xml:space="preserve">Stage 1</w:t>
@@ -195,6 +204,7 @@
           <w:p>
             <w:pPr>
               <w:pStyle w:val="Compact"/>
+              <w:jc w:val="left"/>
             </w:pPr>
             <w:r>
               <w:t xml:space="preserve">Data Verification</w:t>
@@ -206,6 +216,7 @@
           <w:p>
             <w:pPr>
               <w:pStyle w:val="Compact"/>
+              <w:jc w:val="left"/>
             </w:pPr>
             <w:r>
               <w:t xml:space="preserve">Automated data validation and error checking</w:t>
@@ -217,6 +228,7 @@
           <w:p>
             <w:pPr>
               <w:pStyle w:val="Compact"/>
+              <w:jc w:val="left"/>
             </w:pPr>
             <w:r>
               <w:t xml:space="preserve">Basic quality controls, automated checks</w:t>
@@ -230,6 +242,7 @@
           <w:p>
             <w:pPr>
               <w:pStyle w:val="Compact"/>
+              <w:jc w:val="left"/>
             </w:pPr>
             <w:r>
               <w:t xml:space="preserve">Stage 2</w:t>
@@ -241,6 +254,7 @@
           <w:p>
             <w:pPr>
               <w:pStyle w:val="Compact"/>
+              <w:jc w:val="left"/>
             </w:pPr>
             <w:r>
               <w:t xml:space="preserve">Data Utilization</w:t>
@@ -252,6 +266,7 @@
           <w:p>
             <w:pPr>
               <w:pStyle w:val="Compact"/>
+              <w:jc w:val="left"/>
             </w:pPr>
             <w:r>
               <w:t xml:space="preserve">Standard reporting and basic analytics</w:t>
@@ -263,6 +278,7 @@
           <w:p>
             <w:pPr>
               <w:pStyle w:val="Compact"/>
+              <w:jc w:val="left"/>
             </w:pPr>
             <w:r>
               <w:t xml:space="preserve">Automated reports, dashboard creation</w:t>
@@ -276,6 +292,7 @@
           <w:p>
             <w:pPr>
               <w:pStyle w:val="Compact"/>
+              <w:jc w:val="left"/>
             </w:pPr>
             <w:r>
               <w:t xml:space="preserve">Stage 3</w:t>
@@ -287,6 +304,7 @@
           <w:p>
             <w:pPr>
               <w:pStyle w:val="Compact"/>
+              <w:jc w:val="left"/>
             </w:pPr>
             <w:r>
               <w:t xml:space="preserve">Automated Decision Support</w:t>
@@ -298,6 +316,7 @@
           <w:p>
             <w:pPr>
               <w:pStyle w:val="Compact"/>
+              <w:jc w:val="left"/>
             </w:pPr>
             <w:r>
               <w:t xml:space="preserve">Rule-based clinical and operational support</w:t>
@@ -309,6 +328,7 @@
           <w:p>
             <w:pPr>
               <w:pStyle w:val="Compact"/>
+              <w:jc w:val="left"/>
             </w:pPr>
             <w:r>
               <w:t xml:space="preserve">Clinical alerts, automated protocols</w:t>
@@ -322,6 +342,7 @@
           <w:p>
             <w:pPr>
               <w:pStyle w:val="Compact"/>
+              <w:jc w:val="left"/>
             </w:pPr>
             <w:r>
               <w:t xml:space="preserve">Stage 4</w:t>
@@ -333,6 +354,7 @@
           <w:p>
             <w:pPr>
               <w:pStyle w:val="Compact"/>
+              <w:jc w:val="left"/>
             </w:pPr>
             <w:r>
               <w:t xml:space="preserve">Population Health Analytics</w:t>
@@ -344,6 +366,7 @@
           <w:p>
             <w:pPr>
               <w:pStyle w:val="Compact"/>
+              <w:jc w:val="left"/>
             </w:pPr>
             <w:r>
               <w:t xml:space="preserve">Population-level analysis and intervention</w:t>
@@ -355,6 +378,7 @@
           <w:p>
             <w:pPr>
               <w:pStyle w:val="Compact"/>
+              <w:jc w:val="left"/>
             </w:pPr>
             <w:r>
               <w:t xml:space="preserve">Cohort identification, risk stratification</w:t>
@@ -368,6 +392,7 @@
           <w:p>
             <w:pPr>
               <w:pStyle w:val="Compact"/>
+              <w:jc w:val="left"/>
             </w:pPr>
             <w:r>
               <w:t xml:space="preserve">Stage 5</w:t>
@@ -379,6 +404,7 @@
           <w:p>
             <w:pPr>
               <w:pStyle w:val="Compact"/>
+              <w:jc w:val="left"/>
             </w:pPr>
             <w:r>
               <w:t xml:space="preserve">Predictive Analytics</w:t>
@@ -390,6 +416,7 @@
           <w:p>
             <w:pPr>
               <w:pStyle w:val="Compact"/>
+              <w:jc w:val="left"/>
             </w:pPr>
             <w:r>
               <w:t xml:space="preserve">Statistical modeling and predictive capabilities</w:t>
@@ -401,6 +428,7 @@
           <w:p>
             <w:pPr>
               <w:pStyle w:val="Compact"/>
+              <w:jc w:val="left"/>
             </w:pPr>
             <w:r>
               <w:t xml:space="preserve">Predictive models, trend analysis</w:t>
@@ -414,6 +442,7 @@
           <w:p>
             <w:pPr>
               <w:pStyle w:val="Compact"/>
+              <w:jc w:val="left"/>
             </w:pPr>
             <w:r>
               <w:t xml:space="preserve">Stage 6</w:t>
@@ -425,6 +454,7 @@
           <w:p>
             <w:pPr>
               <w:pStyle w:val="Compact"/>
+              <w:jc w:val="left"/>
             </w:pPr>
             <w:r>
               <w:t xml:space="preserve">Cognitive Analytics</w:t>
@@ -436,6 +466,7 @@
           <w:p>
             <w:pPr>
               <w:pStyle w:val="Compact"/>
+              <w:jc w:val="left"/>
             </w:pPr>
             <w:r>
               <w:t xml:space="preserve">Machine learning and AI integration</w:t>
@@ -447,6 +478,7 @@
           <w:p>
             <w:pPr>
               <w:pStyle w:val="Compact"/>
+              <w:jc w:val="left"/>
             </w:pPr>
             <w:r>
               <w:t xml:space="preserve">Advanced AI, pattern recognition</w:t>
@@ -460,6 +492,7 @@
           <w:p>
             <w:pPr>
               <w:pStyle w:val="Compact"/>
+              <w:jc w:val="left"/>
             </w:pPr>
             <w:r>
               <w:t xml:space="preserve">Stage 7</w:t>
@@ -471,6 +504,7 @@
           <w:p>
             <w:pPr>
               <w:pStyle w:val="Compact"/>
+              <w:jc w:val="left"/>
             </w:pPr>
             <w:r>
               <w:t xml:space="preserve">Precision Medicine</w:t>
@@ -482,6 +516,7 @@
           <w:p>
             <w:pPr>
               <w:pStyle w:val="Compact"/>
+              <w:jc w:val="left"/>
             </w:pPr>
             <w:r>
               <w:t xml:space="preserve">Personalized treatment and genomic integration</w:t>
@@ -493,6 +528,7 @@
           <w:p>
             <w:pPr>
               <w:pStyle w:val="Compact"/>
+              <w:jc w:val="left"/>
             </w:pPr>
             <w:r>
               <w:t xml:space="preserve">Personalized care, genomic analytics</w:t>

</xml_diff>